<commit_message>
update resource address on github
</commit_message>
<xml_diff>
--- a/Teacher PD Database 2022.docx
+++ b/Teacher PD Database 2022.docx
@@ -12,7 +12,22 @@
         <w:t>Teacher PD Database 2022</w:t>
       </w:r>
     </w:p>
-    <w:p/>
+    <w:p>
+      <w:r>
+        <w:t xml:space="preserve">Resources:   </w:t>
+      </w:r>
+      <w:hyperlink r:id="rId5" w:history="1">
+        <w:r>
+          <w:rPr>
+            <w:rStyle w:val="Hyperlink"/>
+          </w:rPr>
+          <w:t>https://github.com/SteveRodkiss/CS4HSVIC22</w:t>
+        </w:r>
+      </w:hyperlink>
+      <w:r>
+        <w:t xml:space="preserve"> </w:t>
+      </w:r>
+    </w:p>
     <w:p>
       <w:pPr>
         <w:pStyle w:val="Heading3"/>
@@ -29,7 +44,7 @@
       </w:r>
     </w:p>
     <w:p>
-      <w:hyperlink r:id="rId5">
+      <w:hyperlink r:id="rId6">
         <w:r>
           <w:rPr>
             <w:color w:val="1155CC"/>
@@ -43,7 +58,7 @@
       <w:r>
         <w:t>and</w:t>
       </w:r>
-      <w:hyperlink r:id="rId6">
+      <w:hyperlink r:id="rId7">
         <w:r>
           <w:rPr>
             <w:color w:val="1155CC"/>
@@ -54,7 +69,7 @@
       </w:hyperlink>
     </w:p>
     <w:p>
-      <w:hyperlink r:id="rId7">
+      <w:hyperlink r:id="rId8">
         <w:r>
           <w:rPr>
             <w:color w:val="1155CC"/>
@@ -70,7 +85,7 @@
       </w:r>
     </w:p>
     <w:p>
-      <w:hyperlink r:id="rId8">
+      <w:hyperlink r:id="rId9">
         <w:r>
           <w:rPr>
             <w:color w:val="1155CC"/>
@@ -85,7 +100,7 @@
       <w:r>
         <w:t xml:space="preserve">Discussion of how this fits in a </w:t>
       </w:r>
-      <w:hyperlink r:id="rId9">
+      <w:hyperlink r:id="rId10">
         <w:r>
           <w:rPr>
             <w:color w:val="1155CC"/>
@@ -97,7 +112,7 @@
       <w:r>
         <w:t xml:space="preserve">. How it might fit in </w:t>
       </w:r>
-      <w:hyperlink r:id="rId10">
+      <w:hyperlink r:id="rId11">
         <w:r>
           <w:rPr>
             <w:color w:val="1155CC"/>
@@ -122,15 +137,7 @@
     </w:p>
     <w:p>
       <w:r>
-        <w:t xml:space="preserve">In preparation for the task, students </w:t>
-      </w:r>
-      <w:proofErr w:type="gramStart"/>
-      <w:r>
-        <w:t>have to</w:t>
-      </w:r>
-      <w:proofErr w:type="gramEnd"/>
-      <w:r>
-        <w:t xml:space="preserve"> become competent in Python and SQL. Here’s the best resources we have found so far.</w:t>
+        <w:t>In preparation for the task, students have to become competent in Python and SQL. Here’s the best resources we have found so far.</w:t>
       </w:r>
     </w:p>
     <w:p>
@@ -144,7 +151,7 @@
       </w:r>
     </w:p>
     <w:p>
-      <w:hyperlink r:id="rId11">
+      <w:hyperlink r:id="rId12">
         <w:r>
           <w:rPr>
             <w:color w:val="1155CC"/>
@@ -155,7 +162,7 @@
       </w:hyperlink>
     </w:p>
     <w:p>
-      <w:hyperlink r:id="rId12">
+      <w:hyperlink r:id="rId13">
         <w:r>
           <w:rPr>
             <w:color w:val="1155CC"/>
@@ -166,7 +173,7 @@
       </w:hyperlink>
     </w:p>
     <w:p>
-      <w:hyperlink r:id="rId13">
+      <w:hyperlink r:id="rId14">
         <w:r>
           <w:rPr>
             <w:color w:val="1155CC"/>
@@ -192,7 +199,7 @@
       <w:r>
         <w:t xml:space="preserve">If you want to try them out use this JOIN link:  </w:t>
       </w:r>
-      <w:hyperlink r:id="rId14">
+      <w:hyperlink r:id="rId15">
         <w:r>
           <w:rPr>
             <w:color w:val="1155CC"/>
@@ -214,7 +221,7 @@
       </w:r>
     </w:p>
     <w:p>
-      <w:hyperlink r:id="rId15">
+      <w:hyperlink r:id="rId16">
         <w:r>
           <w:rPr>
             <w:color w:val="1155CC"/>
@@ -239,7 +246,7 @@
       </w:r>
     </w:p>
     <w:p>
-      <w:hyperlink r:id="rId16">
+      <w:hyperlink r:id="rId17">
         <w:r>
           <w:rPr>
             <w:color w:val="1155CC"/>
@@ -250,7 +257,7 @@
       </w:hyperlink>
     </w:p>
     <w:p>
-      <w:hyperlink r:id="rId17">
+      <w:hyperlink r:id="rId18">
         <w:r>
           <w:rPr>
             <w:color w:val="1155CC"/>
@@ -261,7 +268,7 @@
       </w:hyperlink>
     </w:p>
     <w:p>
-      <w:hyperlink r:id="rId18">
+      <w:hyperlink r:id="rId19">
         <w:r>
           <w:rPr>
             <w:color w:val="1155CC"/>
@@ -274,15 +281,7 @@
     <w:p/>
     <w:p>
       <w:r>
-        <w:t xml:space="preserve">Time to </w:t>
-      </w:r>
-      <w:proofErr w:type="gramStart"/>
-      <w:r>
-        <w:t>Play!-</w:t>
-      </w:r>
-      <w:proofErr w:type="gramEnd"/>
-      <w:r>
-        <w:t xml:space="preserve"> </w:t>
+        <w:t xml:space="preserve">Time to Play!- </w:t>
       </w:r>
       <w:r>
         <w:t>SQLite Studio.</w:t>
@@ -292,7 +291,7 @@
       <w:r>
         <w:t xml:space="preserve">Download link:  </w:t>
       </w:r>
-      <w:hyperlink r:id="rId19" w:history="1">
+      <w:hyperlink r:id="rId20" w:history="1">
         <w:r>
           <w:rPr>
             <w:rStyle w:val="Hyperlink"/>
@@ -400,15 +399,7 @@
       </w:r>
       <w:proofErr w:type="spellEnd"/>
       <w:r>
-        <w:t xml:space="preserve"> This is </w:t>
-      </w:r>
-      <w:proofErr w:type="gramStart"/>
-      <w:r>
-        <w:t>actually not</w:t>
-      </w:r>
-      <w:proofErr w:type="gramEnd"/>
-      <w:r>
-        <w:t xml:space="preserve"> required at level 1 but why not)</w:t>
+        <w:t xml:space="preserve"> This is actually not required at level 1 but why not)</w:t>
       </w:r>
     </w:p>
     <w:p>
@@ -474,13 +465,8 @@
         </w:numPr>
       </w:pPr>
       <w:r>
-        <w:t xml:space="preserve">Add functionality, testing as we go- INSERT, </w:t>
-      </w:r>
-      <w:proofErr w:type="gramStart"/>
-      <w:r>
-        <w:t>DELETE,UPDATE</w:t>
-      </w:r>
-      <w:proofErr w:type="gramEnd"/>
+        <w:t>Add functionality, testing as we go- INSERT, DELETE,UPDATE</w:t>
+      </w:r>
     </w:p>
     <w:p>
       <w:pPr>
@@ -531,15 +517,7 @@
     <w:p>
       <w:r>
         <w:lastRenderedPageBreak/>
-        <w:t xml:space="preserve">Discussion about the practicalities, problems that you might have about </w:t>
-      </w:r>
-      <w:proofErr w:type="gramStart"/>
-      <w:r>
-        <w:t>using</w:t>
-      </w:r>
-      <w:proofErr w:type="gramEnd"/>
-      <w:r>
-        <w:t xml:space="preserve"> it.</w:t>
+        <w:t>Discussion about the practicalities, problems that you might have about using it.</w:t>
       </w:r>
     </w:p>
     <w:p>
@@ -551,7 +529,7 @@
       <w:r>
         <w:t xml:space="preserve">Look at how it fits in Level 1,2,and 3 with the </w:t>
       </w:r>
-      <w:hyperlink r:id="rId20">
+      <w:hyperlink r:id="rId21">
         <w:r>
           <w:rPr>
             <w:color w:val="1155CC"/>
@@ -568,7 +546,7 @@
       <w:r>
         <w:t xml:space="preserve">The Python Quiz Series:   </w:t>
       </w:r>
-      <w:hyperlink r:id="rId21">
+      <w:hyperlink r:id="rId22">
         <w:r>
           <w:rPr>
             <w:color w:val="1155CC"/>
@@ -590,7 +568,7 @@
       <w:r>
         <w:t xml:space="preserve"> Video Series:  </w:t>
       </w:r>
-      <w:hyperlink r:id="rId22">
+      <w:hyperlink r:id="rId23">
         <w:r>
           <w:rPr>
             <w:color w:val="1155CC"/>
@@ -622,7 +600,7 @@
       <w:r>
         <w:t xml:space="preserve">?  </w:t>
       </w:r>
-      <w:hyperlink r:id="rId23">
+      <w:hyperlink r:id="rId24">
         <w:r>
           <w:rPr>
             <w:color w:val="1155CC"/>
@@ -642,7 +620,7 @@
       <w:r>
         <w:t xml:space="preserve">The Python Quiz Series:   </w:t>
       </w:r>
-      <w:hyperlink r:id="rId24">
+      <w:hyperlink r:id="rId25">
         <w:r>
           <w:rPr>
             <w:color w:val="1155CC"/>
@@ -656,7 +634,7 @@
       <w:r>
         <w:t xml:space="preserve">And Flask Common Tasks:  </w:t>
       </w:r>
-      <w:hyperlink r:id="rId25">
+      <w:hyperlink r:id="rId26">
         <w:r>
           <w:rPr>
             <w:color w:val="1155CC"/>

</xml_diff>